<commit_message>
Collections, Listen, Set, Stack, Queue
</commit_message>
<xml_diff>
--- a/Java.docx
+++ b/Java.docx
@@ -9,34 +9,29 @@
     </w:p>
     <w:p>
       <w:r>
-        <w:t xml:space="preserve">Shift + </w:t>
-      </w:r>
-      <w:proofErr w:type="gramStart"/>
-      <w:r>
-        <w:t>F6</w:t>
-      </w:r>
-      <w:proofErr w:type="gramEnd"/>
-      <w:r>
-        <w:t xml:space="preserve"> </w:t>
+        <w:t xml:space="preserve">Shift + F6 </w:t>
       </w:r>
       <w:r>
         <w:tab/>
         <w:t>um Variablen Namen usw. zu ändern</w:t>
       </w:r>
     </w:p>
-    <w:p/>
+    <w:p>
+      <w:r>
+        <w:t>Alt + Einfg</w:t>
+      </w:r>
+      <w:r>
+        <w:tab/>
+        <w:t>um z.B. Konstruktor &amp; Getter/Setter zu erstellen</w:t>
+      </w:r>
+    </w:p>
     <w:p/>
     <w:p>
       <w:pPr>
         <w:pStyle w:val="berschrift1"/>
       </w:pPr>
-      <w:proofErr w:type="spellStart"/>
-      <w:r>
-        <w:t>Objectorientiere</w:t>
-      </w:r>
-      <w:proofErr w:type="spellEnd"/>
-      <w:r>
-        <w:t xml:space="preserve"> Programmierung</w:t>
+      <w:r>
+        <w:t>Objectorientiere Programmierung</w:t>
       </w:r>
     </w:p>
     <w:p/>
@@ -220,17 +215,16 @@
         <w:pStyle w:val="berschrift2"/>
       </w:pPr>
       <w:r>
-        <w:t xml:space="preserve">Klassen &amp; </w:t>
-      </w:r>
-      <w:proofErr w:type="spellStart"/>
-      <w:r>
-        <w:t>Objecte</w:t>
-      </w:r>
-      <w:proofErr w:type="spellEnd"/>
+        <w:t>Klassen &amp; Objecte</w:t>
+      </w:r>
     </w:p>
     <w:p/>
     <w:p/>
-    <w:p/>
+    <w:p>
+      <w:r>
+        <w:t>Jede Klasse in Java ist eigentlich nur eine SupKlasse von Klasse Object (jede Klasse die man erstellt erbt davon)</w:t>
+      </w:r>
+    </w:p>
     <w:p/>
     <w:sectPr>
       <w:pgSz w:w="11906" w:h="16838"/>

</xml_diff>